<commit_message>
Began User Help Documentation
Added login details and instructions for dot cancellation. Currently
needs:
- Screenshots from a tablet
- Additional instructions for the three other tests
</commit_message>
<xml_diff>
--- a/Coursework Reports/Coursework Pt2 - 2 - User Help Document.docx
+++ b/Coursework Reports/Coursework Pt2 - 2 - User Help Document.docx
@@ -9,22 +9,800 @@
       <w:r>
         <w:t>Introduction</w:t>
       </w:r>
+    </w:p>
+    <w:p>
+      <w:r>
+        <w:t>This document will guide you in the use of the Stroke Drivers Screening Assessment (SDSA) for Android Tablets. Those familiar with the original pen-and-paper assessments should find the tests familiar, however some minor changes may have been made to accommodate the tablet interface.</w:t>
+      </w:r>
+    </w:p>
+    <w:p>
+      <w:pPr>
+        <w:pStyle w:val="Heading1"/>
+      </w:pPr>
+      <w:r>
+        <w:t>Log In</w:t>
+      </w:r>
+    </w:p>
+    <w:p>
+      <w:r>
+        <w:t>*screenshot here*</w:t>
+      </w:r>
+    </w:p>
+    <w:p>
+      <w:r>
+        <w:t xml:space="preserve">By tapping the relevant empty text </w:t>
+      </w:r>
+      <w:proofErr w:type="gramStart"/>
+      <w:r>
+        <w:t>field</w:t>
+      </w:r>
+      <w:proofErr w:type="gramEnd"/>
+      <w:r>
+        <w:t xml:space="preserve"> you can enter your username or password. A keyboard should appear once </w:t>
+      </w:r>
+      <w:r>
+        <w:t>you have tapped the field which can be used to enter the correct details. Your log in details will already be stored in the database and a password allocated to you for security reasons. Once you are sure the details are correct, press “Log In” to access the rest of the program.</w:t>
+      </w:r>
+    </w:p>
+    <w:p>
+      <w:r>
+        <w:t>Depending on whether you are a clinician or a patient, the user experience will be very different for you.</w:t>
+      </w:r>
+    </w:p>
+    <w:p>
+      <w:pPr>
+        <w:rPr>
+          <w:b/>
+        </w:rPr>
+      </w:pPr>
+      <w:r>
+        <w:rPr>
+          <w:b/>
+        </w:rPr>
+        <w:t>Logging in as a Clinician:</w:t>
+      </w:r>
+    </w:p>
+    <w:p>
+      <w:r>
+        <w:t>*screenshot*</w:t>
+      </w:r>
+    </w:p>
+    <w:p>
+      <w:r>
+        <w:t>By logging in using a clinician account, you will be able to view the details of your patients, including their name and whether they have passed, failed, or not yet taken the SDSA for Android. From here you can return to the main menu where it is recommended you log out by clicking the log out button.</w:t>
+      </w:r>
+    </w:p>
+    <w:p>
+      <w:pPr>
+        <w:rPr>
+          <w:b/>
+        </w:rPr>
+      </w:pPr>
+      <w:r>
+        <w:rPr>
+          <w:b/>
+        </w:rPr>
+        <w:t>Logging in as a Patient:</w:t>
+      </w:r>
+    </w:p>
+    <w:p>
+      <w:r>
+        <w:t>By logging in as a patient you will be able to access a list of the four tests you must complete. The tests must be completed in order, with the current test being highlighted. Once you have completed a test you will return to this menu screen where the completed tests will be crossed out, and you can then continue to the next test in the sequence.</w:t>
+      </w:r>
+    </w:p>
+    <w:p>
+      <w:pPr>
+        <w:pStyle w:val="Heading1"/>
+      </w:pPr>
+      <w:r>
+        <w:t>Individual Tests</w:t>
+      </w:r>
+    </w:p>
+    <w:p>
+      <w:r>
+        <w:t>Instructions for each of the tests can be found below:</w:t>
+      </w:r>
+    </w:p>
+    <w:p>
+      <w:pPr>
+        <w:pStyle w:val="Heading2"/>
+      </w:pPr>
+      <w:r>
+        <w:t>Dot Cancellation</w:t>
+      </w:r>
+    </w:p>
+    <w:p>
+      <w:r>
+        <w:t>The objective of this test is to tap (with your finger) those tiles which have a cluster of only four dots, see the example below:</w:t>
+      </w:r>
+    </w:p>
+    <w:tbl>
+      <w:tblPr>
+        <w:tblStyle w:val="TableGrid"/>
+        <w:tblW w:w="0" w:type="auto"/>
+        <w:tblLook w:val="04A0" w:firstRow="1" w:lastRow="0" w:firstColumn="1" w:lastColumn="0" w:noHBand="0" w:noVBand="1"/>
+      </w:tblPr>
+      <w:tblGrid>
+        <w:gridCol w:w="1129"/>
+        <w:gridCol w:w="1560"/>
+        <w:gridCol w:w="6327"/>
+      </w:tblGrid>
+      <w:tr>
+        <w:tc>
+          <w:tcPr>
+            <w:tcW w:w="1129" w:type="dxa"/>
+          </w:tcPr>
+          <w:p>
+            <w:pPr>
+              <w:jc w:val="center"/>
+            </w:pPr>
+            <w:r>
+              <w:rPr>
+                <w:noProof/>
+              </w:rPr>
+              <w:drawing>
+                <wp:inline distT="0" distB="0" distL="0" distR="0" wp14:anchorId="101A32CC" wp14:editId="2A06100B">
+                  <wp:extent cx="409575" cy="409575"/>
+                  <wp:effectExtent l="0" t="0" r="0" b="0"/>
+                  <wp:docPr id="1" name="Picture 1" descr="C:\Users\Shodan\Desktop\AAD_REPO\AADGroupWork\app\src\main\res\drawable\tile_4_3.png"/>
+                  <wp:cNvGraphicFramePr>
+                    <a:graphicFrameLocks xmlns:a="http://schemas.openxmlformats.org/drawingml/2006/main" noChangeAspect="1"/>
+                  </wp:cNvGraphicFramePr>
+                  <a:graphic xmlns:a="http://schemas.openxmlformats.org/drawingml/2006/main">
+                    <a:graphicData uri="http://schemas.openxmlformats.org/drawingml/2006/picture">
+                      <pic:pic xmlns:pic="http://schemas.openxmlformats.org/drawingml/2006/picture">
+                        <pic:nvPicPr>
+                          <pic:cNvPr id="0" name="Picture 1" descr="C:\Users\Shodan\Desktop\AAD_REPO\AADGroupWork\app\src\main\res\drawable\tile_4_3.png"/>
+                          <pic:cNvPicPr>
+                            <a:picLocks noChangeAspect="1" noChangeArrowheads="1"/>
+                          </pic:cNvPicPr>
+                        </pic:nvPicPr>
+                        <pic:blipFill>
+                          <a:blip r:embed="rId7">
+                            <a:extLst>
+                              <a:ext uri="{28A0092B-C50C-407E-A947-70E740481C1C}">
+                                <a14:useLocalDpi xmlns:a14="http://schemas.microsoft.com/office/drawing/2010/main" val="0"/>
+                              </a:ext>
+                            </a:extLst>
+                          </a:blip>
+                          <a:srcRect/>
+                          <a:stretch>
+                            <a:fillRect/>
+                          </a:stretch>
+                        </pic:blipFill>
+                        <pic:spPr bwMode="auto">
+                          <a:xfrm>
+                            <a:off x="0" y="0"/>
+                            <a:ext cx="409575" cy="409575"/>
+                          </a:xfrm>
+                          <a:prstGeom prst="rect">
+                            <a:avLst/>
+                          </a:prstGeom>
+                          <a:noFill/>
+                          <a:ln>
+                            <a:noFill/>
+                          </a:ln>
+                        </pic:spPr>
+                      </pic:pic>
+                    </a:graphicData>
+                  </a:graphic>
+                </wp:inline>
+              </w:drawing>
+            </w:r>
+          </w:p>
+        </w:tc>
+        <w:tc>
+          <w:tcPr>
+            <w:tcW w:w="1560" w:type="dxa"/>
+          </w:tcPr>
+          <w:p>
+            <w:pPr>
+              <w:jc w:val="center"/>
+            </w:pPr>
+            <w:r>
+              <w:rPr>
+                <w:noProof/>
+              </w:rPr>
+              <w:drawing>
+                <wp:inline distT="0" distB="0" distL="0" distR="0" wp14:anchorId="0CAB4F7B" wp14:editId="67890BD1">
+                  <wp:extent cx="356876" cy="371475"/>
+                  <wp:effectExtent l="0" t="0" r="5080" b="0"/>
+                  <wp:docPr id="2" name="Picture 2" descr="C:\Users\Shodan\Desktop\index.png"/>
+                  <wp:cNvGraphicFramePr>
+                    <a:graphicFrameLocks xmlns:a="http://schemas.openxmlformats.org/drawingml/2006/main" noChangeAspect="1"/>
+                  </wp:cNvGraphicFramePr>
+                  <a:graphic xmlns:a="http://schemas.openxmlformats.org/drawingml/2006/main">
+                    <a:graphicData uri="http://schemas.openxmlformats.org/drawingml/2006/picture">
+                      <pic:pic xmlns:pic="http://schemas.openxmlformats.org/drawingml/2006/picture">
+                        <pic:nvPicPr>
+                          <pic:cNvPr id="0" name="Picture 2" descr="C:\Users\Shodan\Desktop\index.png"/>
+                          <pic:cNvPicPr>
+                            <a:picLocks noChangeAspect="1" noChangeArrowheads="1"/>
+                          </pic:cNvPicPr>
+                        </pic:nvPicPr>
+                        <pic:blipFill>
+                          <a:blip r:embed="rId8" cstate="print">
+                            <a:extLst>
+                              <a:ext uri="{28A0092B-C50C-407E-A947-70E740481C1C}">
+                                <a14:useLocalDpi xmlns:a14="http://schemas.microsoft.com/office/drawing/2010/main" val="0"/>
+                              </a:ext>
+                            </a:extLst>
+                          </a:blip>
+                          <a:srcRect/>
+                          <a:stretch>
+                            <a:fillRect/>
+                          </a:stretch>
+                        </pic:blipFill>
+                        <pic:spPr bwMode="auto">
+                          <a:xfrm>
+                            <a:off x="0" y="0"/>
+                            <a:ext cx="369439" cy="384552"/>
+                          </a:xfrm>
+                          <a:prstGeom prst="rect">
+                            <a:avLst/>
+                          </a:prstGeom>
+                          <a:noFill/>
+                          <a:ln>
+                            <a:noFill/>
+                          </a:ln>
+                        </pic:spPr>
+                      </pic:pic>
+                    </a:graphicData>
+                  </a:graphic>
+                </wp:inline>
+              </w:drawing>
+            </w:r>
+          </w:p>
+        </w:tc>
+        <w:tc>
+          <w:tcPr>
+            <w:tcW w:w="6327" w:type="dxa"/>
+          </w:tcPr>
+          <w:p>
+            <w:r>
+              <w:t>This tile contains a cluster of four dots.</w:t>
+            </w:r>
+          </w:p>
+        </w:tc>
+      </w:tr>
+      <w:tr>
+        <w:tc>
+          <w:tcPr>
+            <w:tcW w:w="1129" w:type="dxa"/>
+          </w:tcPr>
+          <w:p>
+            <w:pPr>
+              <w:jc w:val="center"/>
+            </w:pPr>
+            <w:r>
+              <w:rPr>
+                <w:noProof/>
+              </w:rPr>
+              <w:drawing>
+                <wp:inline distT="0" distB="0" distL="0" distR="0" wp14:anchorId="2A786A31" wp14:editId="6A27A680">
+                  <wp:extent cx="428625" cy="428625"/>
+                  <wp:effectExtent l="0" t="0" r="0" b="0"/>
+                  <wp:docPr id="3" name="Picture 3" descr="C:\Users\Shodan\Desktop\AAD_REPO\AADGroupWork\app\src\main\res\drawable\tile_3_2.png"/>
+                  <wp:cNvGraphicFramePr>
+                    <a:graphicFrameLocks xmlns:a="http://schemas.openxmlformats.org/drawingml/2006/main" noChangeAspect="1"/>
+                  </wp:cNvGraphicFramePr>
+                  <a:graphic xmlns:a="http://schemas.openxmlformats.org/drawingml/2006/main">
+                    <a:graphicData uri="http://schemas.openxmlformats.org/drawingml/2006/picture">
+                      <pic:pic xmlns:pic="http://schemas.openxmlformats.org/drawingml/2006/picture">
+                        <pic:nvPicPr>
+                          <pic:cNvPr id="0" name="Picture 3" descr="C:\Users\Shodan\Desktop\AAD_REPO\AADGroupWork\app\src\main\res\drawable\tile_3_2.png"/>
+                          <pic:cNvPicPr>
+                            <a:picLocks noChangeAspect="1" noChangeArrowheads="1"/>
+                          </pic:cNvPicPr>
+                        </pic:nvPicPr>
+                        <pic:blipFill>
+                          <a:blip r:embed="rId9">
+                            <a:extLst>
+                              <a:ext uri="{28A0092B-C50C-407E-A947-70E740481C1C}">
+                                <a14:useLocalDpi xmlns:a14="http://schemas.microsoft.com/office/drawing/2010/main" val="0"/>
+                              </a:ext>
+                            </a:extLst>
+                          </a:blip>
+                          <a:srcRect/>
+                          <a:stretch>
+                            <a:fillRect/>
+                          </a:stretch>
+                        </pic:blipFill>
+                        <pic:spPr bwMode="auto">
+                          <a:xfrm>
+                            <a:off x="0" y="0"/>
+                            <a:ext cx="428625" cy="428625"/>
+                          </a:xfrm>
+                          <a:prstGeom prst="rect">
+                            <a:avLst/>
+                          </a:prstGeom>
+                          <a:noFill/>
+                          <a:ln>
+                            <a:noFill/>
+                          </a:ln>
+                        </pic:spPr>
+                      </pic:pic>
+                    </a:graphicData>
+                  </a:graphic>
+                </wp:inline>
+              </w:drawing>
+            </w:r>
+          </w:p>
+        </w:tc>
+        <w:tc>
+          <w:tcPr>
+            <w:tcW w:w="1560" w:type="dxa"/>
+          </w:tcPr>
+          <w:p>
+            <w:pPr>
+              <w:jc w:val="center"/>
+            </w:pPr>
+            <w:r>
+              <w:rPr>
+                <w:noProof/>
+              </w:rPr>
+              <w:drawing>
+                <wp:inline distT="0" distB="0" distL="0" distR="0" wp14:anchorId="2294019B" wp14:editId="034FC363">
+                  <wp:extent cx="333375" cy="328950"/>
+                  <wp:effectExtent l="0" t="0" r="0" b="0"/>
+                  <wp:docPr id="4" name="Picture 4" descr="C:\Users\Shodan\Desktop\images.png"/>
+                  <wp:cNvGraphicFramePr>
+                    <a:graphicFrameLocks xmlns:a="http://schemas.openxmlformats.org/drawingml/2006/main" noChangeAspect="1"/>
+                  </wp:cNvGraphicFramePr>
+                  <a:graphic xmlns:a="http://schemas.openxmlformats.org/drawingml/2006/main">
+                    <a:graphicData uri="http://schemas.openxmlformats.org/drawingml/2006/picture">
+                      <pic:pic xmlns:pic="http://schemas.openxmlformats.org/drawingml/2006/picture">
+                        <pic:nvPicPr>
+                          <pic:cNvPr id="0" name="Picture 4" descr="C:\Users\Shodan\Desktop\images.png"/>
+                          <pic:cNvPicPr>
+                            <a:picLocks noChangeAspect="1" noChangeArrowheads="1"/>
+                          </pic:cNvPicPr>
+                        </pic:nvPicPr>
+                        <pic:blipFill>
+                          <a:blip r:embed="rId10" cstate="print">
+                            <a:extLst>
+                              <a:ext uri="{28A0092B-C50C-407E-A947-70E740481C1C}">
+                                <a14:useLocalDpi xmlns:a14="http://schemas.microsoft.com/office/drawing/2010/main" val="0"/>
+                              </a:ext>
+                            </a:extLst>
+                          </a:blip>
+                          <a:srcRect/>
+                          <a:stretch>
+                            <a:fillRect/>
+                          </a:stretch>
+                        </pic:blipFill>
+                        <pic:spPr bwMode="auto">
+                          <a:xfrm>
+                            <a:off x="0" y="0"/>
+                            <a:ext cx="339250" cy="334747"/>
+                          </a:xfrm>
+                          <a:prstGeom prst="rect">
+                            <a:avLst/>
+                          </a:prstGeom>
+                          <a:noFill/>
+                          <a:ln>
+                            <a:noFill/>
+                          </a:ln>
+                        </pic:spPr>
+                      </pic:pic>
+                    </a:graphicData>
+                  </a:graphic>
+                </wp:inline>
+              </w:drawing>
+            </w:r>
+          </w:p>
+        </w:tc>
+        <w:tc>
+          <w:tcPr>
+            <w:tcW w:w="6327" w:type="dxa"/>
+          </w:tcPr>
+          <w:p>
+            <w:r>
+              <w:t>This tile contains only three dots, which is too few, and should not be selected.</w:t>
+            </w:r>
+          </w:p>
+        </w:tc>
+      </w:tr>
+      <w:tr>
+        <w:tc>
+          <w:tcPr>
+            <w:tcW w:w="1129" w:type="dxa"/>
+          </w:tcPr>
+          <w:p>
+            <w:pPr>
+              <w:jc w:val="center"/>
+            </w:pPr>
+            <w:r>
+              <w:rPr>
+                <w:noProof/>
+              </w:rPr>
+              <w:drawing>
+                <wp:inline distT="0" distB="0" distL="0" distR="0" wp14:anchorId="586A7524" wp14:editId="513C3895">
+                  <wp:extent cx="381000" cy="381000"/>
+                  <wp:effectExtent l="0" t="0" r="0" b="0"/>
+                  <wp:docPr id="5" name="Picture 5" descr="C:\Users\Shodan\Desktop\AAD_REPO\AADGroupWork\app\src\main\res\drawable\tile_5_2.png"/>
+                  <wp:cNvGraphicFramePr>
+                    <a:graphicFrameLocks xmlns:a="http://schemas.openxmlformats.org/drawingml/2006/main" noChangeAspect="1"/>
+                  </wp:cNvGraphicFramePr>
+                  <a:graphic xmlns:a="http://schemas.openxmlformats.org/drawingml/2006/main">
+                    <a:graphicData uri="http://schemas.openxmlformats.org/drawingml/2006/picture">
+                      <pic:pic xmlns:pic="http://schemas.openxmlformats.org/drawingml/2006/picture">
+                        <pic:nvPicPr>
+                          <pic:cNvPr id="0" name="Picture 5" descr="C:\Users\Shodan\Desktop\AAD_REPO\AADGroupWork\app\src\main\res\drawable\tile_5_2.png"/>
+                          <pic:cNvPicPr>
+                            <a:picLocks noChangeAspect="1" noChangeArrowheads="1"/>
+                          </pic:cNvPicPr>
+                        </pic:nvPicPr>
+                        <pic:blipFill>
+                          <a:blip r:embed="rId11">
+                            <a:extLst>
+                              <a:ext uri="{28A0092B-C50C-407E-A947-70E740481C1C}">
+                                <a14:useLocalDpi xmlns:a14="http://schemas.microsoft.com/office/drawing/2010/main" val="0"/>
+                              </a:ext>
+                            </a:extLst>
+                          </a:blip>
+                          <a:srcRect/>
+                          <a:stretch>
+                            <a:fillRect/>
+                          </a:stretch>
+                        </pic:blipFill>
+                        <pic:spPr bwMode="auto">
+                          <a:xfrm>
+                            <a:off x="0" y="0"/>
+                            <a:ext cx="381000" cy="381000"/>
+                          </a:xfrm>
+                          <a:prstGeom prst="rect">
+                            <a:avLst/>
+                          </a:prstGeom>
+                          <a:noFill/>
+                          <a:ln>
+                            <a:noFill/>
+                          </a:ln>
+                        </pic:spPr>
+                      </pic:pic>
+                    </a:graphicData>
+                  </a:graphic>
+                </wp:inline>
+              </w:drawing>
+            </w:r>
+          </w:p>
+        </w:tc>
+        <w:tc>
+          <w:tcPr>
+            <w:tcW w:w="1560" w:type="dxa"/>
+          </w:tcPr>
+          <w:p>
+            <w:pPr>
+              <w:jc w:val="center"/>
+            </w:pPr>
+            <w:r>
+              <w:rPr>
+                <w:noProof/>
+              </w:rPr>
+              <w:drawing>
+                <wp:inline distT="0" distB="0" distL="0" distR="0" wp14:anchorId="310A51F3" wp14:editId="73F69371">
+                  <wp:extent cx="333375" cy="328950"/>
+                  <wp:effectExtent l="0" t="0" r="0" b="0"/>
+                  <wp:docPr id="6" name="Picture 6" descr="C:\Users\Shodan\Desktop\images.png"/>
+                  <wp:cNvGraphicFramePr>
+                    <a:graphicFrameLocks xmlns:a="http://schemas.openxmlformats.org/drawingml/2006/main" noChangeAspect="1"/>
+                  </wp:cNvGraphicFramePr>
+                  <a:graphic xmlns:a="http://schemas.openxmlformats.org/drawingml/2006/main">
+                    <a:graphicData uri="http://schemas.openxmlformats.org/drawingml/2006/picture">
+                      <pic:pic xmlns:pic="http://schemas.openxmlformats.org/drawingml/2006/picture">
+                        <pic:nvPicPr>
+                          <pic:cNvPr id="0" name="Picture 4" descr="C:\Users\Shodan\Desktop\images.png"/>
+                          <pic:cNvPicPr>
+                            <a:picLocks noChangeAspect="1" noChangeArrowheads="1"/>
+                          </pic:cNvPicPr>
+                        </pic:nvPicPr>
+                        <pic:blipFill>
+                          <a:blip r:embed="rId10" cstate="print">
+                            <a:extLst>
+                              <a:ext uri="{28A0092B-C50C-407E-A947-70E740481C1C}">
+                                <a14:useLocalDpi xmlns:a14="http://schemas.microsoft.com/office/drawing/2010/main" val="0"/>
+                              </a:ext>
+                            </a:extLst>
+                          </a:blip>
+                          <a:srcRect/>
+                          <a:stretch>
+                            <a:fillRect/>
+                          </a:stretch>
+                        </pic:blipFill>
+                        <pic:spPr bwMode="auto">
+                          <a:xfrm>
+                            <a:off x="0" y="0"/>
+                            <a:ext cx="339250" cy="334747"/>
+                          </a:xfrm>
+                          <a:prstGeom prst="rect">
+                            <a:avLst/>
+                          </a:prstGeom>
+                          <a:noFill/>
+                          <a:ln>
+                            <a:noFill/>
+                          </a:ln>
+                        </pic:spPr>
+                      </pic:pic>
+                    </a:graphicData>
+                  </a:graphic>
+                </wp:inline>
+              </w:drawing>
+            </w:r>
+          </w:p>
+        </w:tc>
+        <w:tc>
+          <w:tcPr>
+            <w:tcW w:w="6327" w:type="dxa"/>
+          </w:tcPr>
+          <w:p>
+            <w:r>
+              <w:t>This tile contains five dots, which is too many, and should also not be selected.</w:t>
+            </w:r>
+          </w:p>
+        </w:tc>
+      </w:tr>
+    </w:tbl>
+    <w:p>
+      <w:r>
+        <w:t>Once a tile is selected, it will turn green. A tile can be tapped again to unselect it if an error was made. Note that there may be more tiles than can fit on the display, and you may need to adjust the screen to show tiles that are outside the current view. This can be done in one or two ways:</w:t>
+      </w:r>
+    </w:p>
+    <w:p>
+      <w:r>
+        <w:rPr>
+          <w:b/>
+        </w:rPr>
+        <w:lastRenderedPageBreak/>
+        <w:t>1.</w:t>
+      </w:r>
+      <w:r>
+        <w:t xml:space="preserve"> Use the </w:t>
+      </w:r>
+      <w:r>
+        <w:rPr>
+          <w:noProof/>
+        </w:rPr>
+        <w:drawing>
+          <wp:inline distT="0" distB="0" distL="0" distR="0" wp14:anchorId="12226D23" wp14:editId="245335DB">
+            <wp:extent cx="200025" cy="200025"/>
+            <wp:effectExtent l="0" t="0" r="9525" b="9525"/>
+            <wp:docPr id="8" name="Picture 8" descr="C:\Users\Shodan\Desktop\AAD_REPO\AADGroupWork\app\src\main\res\drawable\ic_swap_horiz_black_24dp.png"/>
+            <wp:cNvGraphicFramePr>
+              <a:graphicFrameLocks xmlns:a="http://schemas.openxmlformats.org/drawingml/2006/main" noChangeAspect="1"/>
+            </wp:cNvGraphicFramePr>
+            <a:graphic xmlns:a="http://schemas.openxmlformats.org/drawingml/2006/main">
+              <a:graphicData uri="http://schemas.openxmlformats.org/drawingml/2006/picture">
+                <pic:pic xmlns:pic="http://schemas.openxmlformats.org/drawingml/2006/picture">
+                  <pic:nvPicPr>
+                    <pic:cNvPr id="0" name="Picture 7" descr="C:\Users\Shodan\Desktop\AAD_REPO\AADGroupWork\app\src\main\res\drawable\ic_swap_horiz_black_24dp.png"/>
+                    <pic:cNvPicPr>
+                      <a:picLocks noChangeAspect="1" noChangeArrowheads="1"/>
+                    </pic:cNvPicPr>
+                  </pic:nvPicPr>
+                  <pic:blipFill>
+                    <a:blip r:embed="rId12">
+                      <a:extLst>
+                        <a:ext uri="{28A0092B-C50C-407E-A947-70E740481C1C}">
+                          <a14:useLocalDpi xmlns:a14="http://schemas.microsoft.com/office/drawing/2010/main" val="0"/>
+                        </a:ext>
+                      </a:extLst>
+                    </a:blip>
+                    <a:srcRect/>
+                    <a:stretch>
+                      <a:fillRect/>
+                    </a:stretch>
+                  </pic:blipFill>
+                  <pic:spPr bwMode="auto">
+                    <a:xfrm>
+                      <a:off x="0" y="0"/>
+                      <a:ext cx="200025" cy="200025"/>
+                    </a:xfrm>
+                    <a:prstGeom prst="rect">
+                      <a:avLst/>
+                    </a:prstGeom>
+                    <a:noFill/>
+                    <a:ln>
+                      <a:noFill/>
+                    </a:ln>
+                  </pic:spPr>
+                </pic:pic>
+              </a:graphicData>
+            </a:graphic>
+          </wp:inline>
+        </w:drawing>
+      </w:r>
+      <w:r>
+        <w:t xml:space="preserve"> and </w:t>
+      </w:r>
+      <w:r>
+        <w:rPr>
+          <w:noProof/>
+        </w:rPr>
+        <w:drawing>
+          <wp:inline distT="0" distB="0" distL="0" distR="0" wp14:anchorId="4DC18E0A" wp14:editId="254915D7">
+            <wp:extent cx="209550" cy="209550"/>
+            <wp:effectExtent l="0" t="0" r="0" b="0"/>
+            <wp:docPr id="7" name="Picture 7" descr="C:\Users\Shodan\Desktop\AAD_REPO\AADGroupWork\app\src\main\res\drawable\ic_swap_vert_black_24dp.png"/>
+            <wp:cNvGraphicFramePr>
+              <a:graphicFrameLocks xmlns:a="http://schemas.openxmlformats.org/drawingml/2006/main" noChangeAspect="1"/>
+            </wp:cNvGraphicFramePr>
+            <a:graphic xmlns:a="http://schemas.openxmlformats.org/drawingml/2006/main">
+              <a:graphicData uri="http://schemas.openxmlformats.org/drawingml/2006/picture">
+                <pic:pic xmlns:pic="http://schemas.openxmlformats.org/drawingml/2006/picture">
+                  <pic:nvPicPr>
+                    <pic:cNvPr id="0" name="Picture 6" descr="C:\Users\Shodan\Desktop\AAD_REPO\AADGroupWork\app\src\main\res\drawable\ic_swap_vert_black_24dp.png"/>
+                    <pic:cNvPicPr>
+                      <a:picLocks noChangeAspect="1" noChangeArrowheads="1"/>
+                    </pic:cNvPicPr>
+                  </pic:nvPicPr>
+                  <pic:blipFill>
+                    <a:blip r:embed="rId13">
+                      <a:extLst>
+                        <a:ext uri="{28A0092B-C50C-407E-A947-70E740481C1C}">
+                          <a14:useLocalDpi xmlns:a14="http://schemas.microsoft.com/office/drawing/2010/main" val="0"/>
+                        </a:ext>
+                      </a:extLst>
+                    </a:blip>
+                    <a:srcRect/>
+                    <a:stretch>
+                      <a:fillRect/>
+                    </a:stretch>
+                  </pic:blipFill>
+                  <pic:spPr bwMode="auto">
+                    <a:xfrm>
+                      <a:off x="0" y="0"/>
+                      <a:ext cx="209550" cy="209550"/>
+                    </a:xfrm>
+                    <a:prstGeom prst="rect">
+                      <a:avLst/>
+                    </a:prstGeom>
+                    <a:noFill/>
+                    <a:ln>
+                      <a:noFill/>
+                    </a:ln>
+                  </pic:spPr>
+                </pic:pic>
+              </a:graphicData>
+            </a:graphic>
+          </wp:inline>
+        </w:drawing>
+      </w:r>
+      <w:r>
+        <w:t xml:space="preserve">buttons at the top of the screen to move the screen left/right or up/down </w:t>
+      </w:r>
+      <w:r>
+        <w:t>accordingly.</w:t>
+      </w:r>
+    </w:p>
+    <w:p>
+      <w:r>
+        <w:rPr>
+          <w:b/>
+        </w:rPr>
+        <w:t>2.</w:t>
+      </w:r>
+      <w:r>
+        <w:t xml:space="preserve"> Hold down your finger on the screen and move it in the direction you wish to move the board. This is not recommended as it may result in an accidental tap of a tile.</w:t>
+      </w:r>
+    </w:p>
+    <w:p>
+      <w:r>
+        <w:t xml:space="preserve">Once you think you have selected all the four dot tiles and wish to end the test, simply tap the </w:t>
+      </w:r>
+      <w:r>
+        <w:rPr>
+          <w:noProof/>
+        </w:rPr>
+        <w:drawing>
+          <wp:inline distT="0" distB="0" distL="0" distR="0" wp14:anchorId="2784BCF9" wp14:editId="12AC54D8">
+            <wp:extent cx="200025" cy="200025"/>
+            <wp:effectExtent l="0" t="0" r="9525" b="9525"/>
+            <wp:docPr id="9" name="Picture 9" descr="C:\Users\Shodan\Desktop\AAD_REPO\AADGroupWork\app\src\main\res\drawable\ic_done_black_24dp.png"/>
+            <wp:cNvGraphicFramePr>
+              <a:graphicFrameLocks xmlns:a="http://schemas.openxmlformats.org/drawingml/2006/main" noChangeAspect="1"/>
+            </wp:cNvGraphicFramePr>
+            <a:graphic xmlns:a="http://schemas.openxmlformats.org/drawingml/2006/main">
+              <a:graphicData uri="http://schemas.openxmlformats.org/drawingml/2006/picture">
+                <pic:pic xmlns:pic="http://schemas.openxmlformats.org/drawingml/2006/picture">
+                  <pic:nvPicPr>
+                    <pic:cNvPr id="0" name="Picture 8" descr="C:\Users\Shodan\Desktop\AAD_REPO\AADGroupWork\app\src\main\res\drawable\ic_done_black_24dp.png"/>
+                    <pic:cNvPicPr>
+                      <a:picLocks noChangeAspect="1" noChangeArrowheads="1"/>
+                    </pic:cNvPicPr>
+                  </pic:nvPicPr>
+                  <pic:blipFill>
+                    <a:blip r:embed="rId14">
+                      <a:extLst>
+                        <a:ext uri="{28A0092B-C50C-407E-A947-70E740481C1C}">
+                          <a14:useLocalDpi xmlns:a14="http://schemas.microsoft.com/office/drawing/2010/main" val="0"/>
+                        </a:ext>
+                      </a:extLst>
+                    </a:blip>
+                    <a:srcRect/>
+                    <a:stretch>
+                      <a:fillRect/>
+                    </a:stretch>
+                  </pic:blipFill>
+                  <pic:spPr bwMode="auto">
+                    <a:xfrm>
+                      <a:off x="0" y="0"/>
+                      <a:ext cx="200025" cy="200025"/>
+                    </a:xfrm>
+                    <a:prstGeom prst="rect">
+                      <a:avLst/>
+                    </a:prstGeom>
+                    <a:noFill/>
+                    <a:ln>
+                      <a:noFill/>
+                    </a:ln>
+                  </pic:spPr>
+                </pic:pic>
+              </a:graphicData>
+            </a:graphic>
+          </wp:inline>
+        </w:drawing>
+      </w:r>
+      <w:r>
+        <w:t>button at the top of the screen.</w:t>
+      </w:r>
+    </w:p>
+    <w:p>
+      <w:pPr>
+        <w:pStyle w:val="Heading2"/>
+      </w:pPr>
+      <w:r>
+        <w:t>Square Matrices Directions</w:t>
+      </w:r>
+    </w:p>
+    <w:p>
+      <w:r>
+        <w:t>instructions here</w:t>
+      </w:r>
+    </w:p>
+    <w:p>
+      <w:pPr>
+        <w:pStyle w:val="Heading2"/>
+      </w:pPr>
+      <w:r>
+        <w:t>Square Matrices Compass</w:t>
+      </w:r>
+    </w:p>
+    <w:p>
+      <w:r>
+        <w:t>instructions here</w:t>
+      </w:r>
+    </w:p>
+    <w:p>
+      <w:pPr>
+        <w:pStyle w:val="Heading2"/>
+      </w:pPr>
+      <w:r>
+        <w:t>Road Sign Recognition</w:t>
+      </w:r>
+    </w:p>
+    <w:p>
+      <w:r>
+        <w:t>instructions here</w:t>
+      </w:r>
+    </w:p>
+    <w:p>
+      <w:pPr>
+        <w:pStyle w:val="Heading1"/>
+      </w:pPr>
+      <w:r>
+        <w:t>Completion of Tests</w:t>
+      </w:r>
+    </w:p>
+    <w:p>
+      <w:r>
+        <w:t>Once you have completed all the tests the results will be stored in the database, you should then hand the tablet back to your clinician who can then securely log in and inform you of the results of your tests. Your personal results will not be shared with anyone else.</w:t>
+      </w:r>
       <w:bookmarkStart w:id="0" w:name="_GoBack"/>
       <w:bookmarkEnd w:id="0"/>
     </w:p>
-    <w:p/>
-    <w:p>
-      <w:pPr>
-        <w:pStyle w:val="Heading1"/>
-      </w:pPr>
-      <w:r>
-        <w:t>References</w:t>
-      </w:r>
-    </w:p>
-    <w:p/>
     <w:sectPr>
-      <w:headerReference w:type="default" r:id="rId7"/>
-      <w:footerReference w:type="default" r:id="rId8"/>
+      <w:headerReference w:type="default" r:id="rId15"/>
+      <w:footerReference w:type="default" r:id="rId16"/>
       <w:pgSz w:w="11906" w:h="16838"/>
       <w:pgMar w:top="1440" w:right="1440" w:bottom="1440" w:left="1440" w:header="708" w:footer="708" w:gutter="0"/>
       <w:cols w:space="708"/>
@@ -1451,6 +2229,7 @@
     <w:rsidRoot w:val="000A19EF"/>
     <w:rsid w:val="000A19EF"/>
     <w:rsid w:val="00291872"/>
+    <w:rsid w:val="002E48DB"/>
   </w:rsids>
   <m:mathPr>
     <m:mathFont m:val="Cambria Math"/>

</xml_diff>